<commit_message>
se modifica el archivo investigacion
</commit_message>
<xml_diff>
--- a/Entrega2/investigacion1.docx
+++ b/Entrega2/investigacion1.docx
@@ -18,269 +18,90 @@
           <w:sz w:val="28"/>
           <w:szCs w:val="28"/>
         </w:rPr>
-        <w:t>¿</w:t>
-      </w:r>
-      <w:proofErr w:type="spellStart"/>
-      <w:r>
-        <w:rPr>
-          <w:b/>
-          <w:bCs/>
-          <w:sz w:val="28"/>
-          <w:szCs w:val="28"/>
-        </w:rPr>
-        <w:t>Que</w:t>
-      </w:r>
-      <w:proofErr w:type="spellEnd"/>
-      <w:r>
-        <w:rPr>
-          <w:b/>
-          <w:bCs/>
-          <w:sz w:val="28"/>
-          <w:szCs w:val="28"/>
-        </w:rPr>
-        <w:t xml:space="preserve"> es un usuario </w:t>
-      </w:r>
-      <w:proofErr w:type="spellStart"/>
-      <w:r>
-        <w:rPr>
-          <w:b/>
-          <w:bCs/>
-          <w:sz w:val="28"/>
-          <w:szCs w:val="28"/>
-        </w:rPr>
-        <w:t>root</w:t>
-      </w:r>
-      <w:proofErr w:type="spellEnd"/>
-      <w:r>
-        <w:rPr>
-          <w:b/>
-          <w:bCs/>
-          <w:sz w:val="28"/>
-          <w:szCs w:val="28"/>
-        </w:rPr>
-        <w:t xml:space="preserve"> en</w:t>
-      </w:r>
-      <w:r>
-        <w:rPr>
-          <w:b/>
-          <w:bCs/>
+        <w:t>¿Que es un usuario root en Linux?</w:t>
+      </w:r>
+    </w:p>
+    <w:p>
+      <w:r>
+        <w:rPr>
+          <w:sz w:val="28"/>
+          <w:szCs w:val="28"/>
+        </w:rPr>
+        <w:t>R:</w:t>
+      </w:r>
+      <w:r>
+        <w:rPr>
           <w:sz w:val="28"/>
           <w:szCs w:val="28"/>
         </w:rPr>
         <w:t xml:space="preserve"> </w:t>
       </w:r>
       <w:r>
-        <w:rPr>
-          <w:b/>
-          <w:bCs/>
-          <w:sz w:val="28"/>
-          <w:szCs w:val="28"/>
-        </w:rPr>
-        <w:t>Linux?</w:t>
-      </w:r>
-    </w:p>
-    <w:p>
-      <w:r>
-        <w:rPr>
-          <w:sz w:val="28"/>
-          <w:szCs w:val="28"/>
-        </w:rPr>
-        <w:t>R:</w:t>
-      </w:r>
-      <w:r>
-        <w:rPr>
-          <w:sz w:val="28"/>
-          <w:szCs w:val="28"/>
-        </w:rPr>
+        <w:t>En el sistema operativo Linux, el usuario root es el superusuario o administrador del sistema. Root tiene todos los privilegios y permisos para acceder, modificar y controlar todos los aspectos del sistema. Como usuario root, se tiene control total sobre el sistema, lo que incluye la capacidad de instalar y desinstalar programas, modificar archivos y configuraciones del sistema, y administrar usuarios y grupos.</w:t>
+      </w:r>
+    </w:p>
+    <w:p>
+      <w:pPr>
+        <w:rPr>
+          <w:b/>
+          <w:bCs/>
+          <w:sz w:val="28"/>
+          <w:szCs w:val="28"/>
+        </w:rPr>
+      </w:pPr>
+      <w:r>
+        <w:rPr>
+          <w:b/>
+          <w:bCs/>
+          <w:sz w:val="28"/>
+          <w:szCs w:val="28"/>
+        </w:rPr>
+        <w:t>¿Por qué ubuntu no me deja establecer la contraseña durante la instalación?</w:t>
+      </w:r>
+    </w:p>
+    <w:p>
+      <w:r>
+        <w:rPr>
+          <w:b/>
+          <w:bCs/>
+          <w:sz w:val="28"/>
+          <w:szCs w:val="28"/>
+        </w:rPr>
+        <w:t>R</w:t>
+      </w:r>
+      <w:r>
+        <w:rPr>
+          <w:b/>
+          <w:bCs/>
+          <w:sz w:val="28"/>
+          <w:szCs w:val="28"/>
+        </w:rPr>
+        <w:t xml:space="preserve">: </w:t>
+      </w:r>
+      <w:r>
+        <w:t>No se solicita al usuario que establezca una contraseña para el usuario root o administrador del sistema. En su lugar, Ubuntu utiliza un enfoque diferente llamado "uso de privilegios de sudo". En Ubuntu, el primer usuario que se crea durante la instalación se configura automáticamente con privilegios administrativos. Este usuario se agrega al grupo "sudo", que le permite ejecutar comandos con privilegios elevados mediante el uso del comando "sudo". Cuando se necesita realizar una tarea que requiere privilegios de administrador, se solicita la contraseña del usuario normal para autenticarse y luego se le otorgan los privilegios temporales. Este enfoque se considera más seguro, ya que no se establece una contraseña directamente para el usuario root, lo que reduce la posibilidad de ataques maliciosos dirigidos a esta cuenta</w:t>
+      </w:r>
+      <w:r>
         <w:t xml:space="preserve"> </w:t>
       </w:r>
-      <w:r>
-        <w:t xml:space="preserve">En el sistema operativo Linux, el usuario </w:t>
-      </w:r>
-      <w:proofErr w:type="spellStart"/>
-      <w:r>
-        <w:t>root</w:t>
-      </w:r>
-      <w:proofErr w:type="spellEnd"/>
-      <w:r>
-        <w:t xml:space="preserve"> es el </w:t>
-      </w:r>
-      <w:proofErr w:type="spellStart"/>
-      <w:r>
-        <w:t>superusuario</w:t>
-      </w:r>
-      <w:proofErr w:type="spellEnd"/>
-      <w:r>
-        <w:t xml:space="preserve"> o administrador del sistema. </w:t>
-      </w:r>
-      <w:proofErr w:type="spellStart"/>
-      <w:r>
-        <w:t>Root</w:t>
-      </w:r>
-      <w:proofErr w:type="spellEnd"/>
-      <w:r>
-        <w:t xml:space="preserve"> tiene todos los privilegios y permisos para acceder, modificar y controlar todos los aspectos del sistema. Como usuario </w:t>
-      </w:r>
-      <w:proofErr w:type="spellStart"/>
-      <w:r>
-        <w:t>root</w:t>
-      </w:r>
-      <w:proofErr w:type="spellEnd"/>
-      <w:r>
-        <w:t>, se tiene control total sobre el sistema, lo que incluye la capacidad de instalar y desinstalar programas, modificar archivos y configuraciones del sistema, y administrar usuarios y grupos.</w:t>
-      </w:r>
-    </w:p>
-    <w:p>
-      <w:pPr>
-        <w:rPr>
-          <w:b/>
-          <w:bCs/>
-          <w:sz w:val="28"/>
-          <w:szCs w:val="28"/>
-        </w:rPr>
-      </w:pPr>
-      <w:r>
-        <w:rPr>
-          <w:b/>
-          <w:bCs/>
-          <w:sz w:val="28"/>
-          <w:szCs w:val="28"/>
-        </w:rPr>
-        <w:t xml:space="preserve">¿Por qué </w:t>
-      </w:r>
-      <w:proofErr w:type="spellStart"/>
-      <w:r>
-        <w:rPr>
-          <w:b/>
-          <w:bCs/>
-          <w:sz w:val="28"/>
-          <w:szCs w:val="28"/>
-        </w:rPr>
-        <w:t>ubuntu</w:t>
-      </w:r>
-      <w:proofErr w:type="spellEnd"/>
-      <w:r>
-        <w:rPr>
-          <w:b/>
-          <w:bCs/>
-          <w:sz w:val="28"/>
-          <w:szCs w:val="28"/>
-        </w:rPr>
-        <w:t xml:space="preserve"> no me deja establecer la contraseña durante la</w:t>
-      </w:r>
-      <w:r>
-        <w:rPr>
-          <w:b/>
-          <w:bCs/>
-          <w:sz w:val="28"/>
-          <w:szCs w:val="28"/>
-        </w:rPr>
-        <w:t xml:space="preserve"> </w:t>
-      </w:r>
-      <w:r>
-        <w:rPr>
-          <w:b/>
-          <w:bCs/>
-          <w:sz w:val="28"/>
-          <w:szCs w:val="28"/>
-        </w:rPr>
-        <w:t>instalación?</w:t>
-      </w:r>
-    </w:p>
-    <w:p>
-      <w:r>
-        <w:rPr>
-          <w:b/>
-          <w:bCs/>
-          <w:sz w:val="28"/>
-          <w:szCs w:val="28"/>
-        </w:rPr>
-        <w:t>R</w:t>
-      </w:r>
-      <w:r>
-        <w:rPr>
-          <w:b/>
-          <w:bCs/>
-          <w:sz w:val="28"/>
-          <w:szCs w:val="28"/>
-        </w:rPr>
-        <w:t xml:space="preserve">: </w:t>
-      </w:r>
-      <w:r>
-        <w:t>N</w:t>
-      </w:r>
-      <w:r>
-        <w:t xml:space="preserve">o se solicita al usuario que establezca una contraseña para el usuario </w:t>
-      </w:r>
-      <w:proofErr w:type="spellStart"/>
-      <w:r>
-        <w:t>root</w:t>
-      </w:r>
-      <w:proofErr w:type="spellEnd"/>
-      <w:r>
-        <w:t xml:space="preserve"> o administrador del sistema. En su lugar, Ubuntu utiliza un enfoque diferente llamado "uso de privilegios de sudo".</w:t>
-      </w:r>
-      <w:r>
-        <w:t xml:space="preserve"> </w:t>
-      </w:r>
-      <w:r>
-        <w:t>En Ubuntu, el primer usuario que se crea durante la instalación se configura automáticamente con privilegios administrativos. Este usuario se agrega al grupo "sudo", que le permite ejecutar comandos con privilegios elevados mediante el uso del comando "sudo". Cuando se necesita realizar una tarea que requiere privilegios de administrador, se solicita la contraseña del usuario normal para autenticarse y luego se le otorgan los privilegios temporales.</w:t>
-      </w:r>
-      <w:r>
-        <w:t xml:space="preserve"> </w:t>
-      </w:r>
-      <w:r>
-        <w:t xml:space="preserve">Este enfoque se considera más seguro, ya que no se establece una contraseña directamente para el usuario </w:t>
-      </w:r>
-      <w:proofErr w:type="spellStart"/>
-      <w:r>
-        <w:t>root</w:t>
-      </w:r>
-      <w:proofErr w:type="spellEnd"/>
-      <w:r>
-        <w:t>, lo que reduce la posibilidad de ataques maliciosos dirigidos a esta cuenta</w:t>
-      </w:r>
-      <w:r>
-        <w:t xml:space="preserve"> </w:t>
-      </w:r>
-    </w:p>
-    <w:p>
-      <w:pPr>
-        <w:rPr>
-          <w:b/>
-          <w:bCs/>
-          <w:sz w:val="28"/>
-          <w:szCs w:val="28"/>
-        </w:rPr>
-      </w:pPr>
-      <w:r>
-        <w:rPr>
-          <w:b/>
-          <w:bCs/>
-          <w:sz w:val="28"/>
-          <w:szCs w:val="28"/>
-        </w:rPr>
-        <w:t xml:space="preserve">¿Cuáles son los procesos típicos de </w:t>
-      </w:r>
-      <w:proofErr w:type="gramStart"/>
-      <w:r>
-        <w:rPr>
-          <w:b/>
-          <w:bCs/>
-          <w:sz w:val="28"/>
-          <w:szCs w:val="28"/>
-        </w:rPr>
-        <w:t>Linux?¿</w:t>
-      </w:r>
-      <w:proofErr w:type="gramEnd"/>
-      <w:r>
-        <w:rPr>
-          <w:b/>
-          <w:bCs/>
-          <w:sz w:val="28"/>
-          <w:szCs w:val="28"/>
-        </w:rPr>
-        <w:t>Cómo identificarlos?</w:t>
+    </w:p>
+    <w:p>
+      <w:pPr>
+        <w:rPr>
+          <w:b/>
+          <w:bCs/>
+          <w:sz w:val="28"/>
+          <w:szCs w:val="28"/>
+        </w:rPr>
+      </w:pPr>
+      <w:r>
+        <w:rPr>
+          <w:b/>
+          <w:bCs/>
+          <w:sz w:val="28"/>
+          <w:szCs w:val="28"/>
+        </w:rPr>
+        <w:t>¿Cuáles son los procesos típicos de Linux?¿Cómo identificarlos?</w:t>
       </w:r>
     </w:p>
     <w:p>
@@ -312,21 +133,12 @@
           <w:numId w:val="1"/>
         </w:numPr>
       </w:pPr>
-      <w:proofErr w:type="spellStart"/>
-      <w:r>
-        <w:rPr>
-          <w:b/>
-          <w:bCs/>
-        </w:rPr>
-        <w:t>init</w:t>
-      </w:r>
-      <w:proofErr w:type="spellEnd"/>
-      <w:r>
-        <w:rPr>
-          <w:b/>
-          <w:bCs/>
-        </w:rPr>
-        <w:t>:</w:t>
+      <w:r>
+        <w:rPr>
+          <w:b/>
+          <w:bCs/>
+        </w:rPr>
+        <w:t>init:</w:t>
       </w:r>
       <w:r>
         <w:t xml:space="preserve"> Es el primer proceso que se inicia durante el arranque del sistema. Es responsable de inicializar y administrar otros procesos del sistema.</w:t>
@@ -340,21 +152,12 @@
           <w:numId w:val="1"/>
         </w:numPr>
       </w:pPr>
-      <w:proofErr w:type="spellStart"/>
-      <w:r>
-        <w:rPr>
-          <w:b/>
-          <w:bCs/>
-        </w:rPr>
-        <w:t>systemd</w:t>
-      </w:r>
-      <w:proofErr w:type="spellEnd"/>
-      <w:r>
-        <w:rPr>
-          <w:b/>
-          <w:bCs/>
-        </w:rPr>
-        <w:t>:</w:t>
+      <w:r>
+        <w:rPr>
+          <w:b/>
+          <w:bCs/>
+        </w:rPr>
+        <w:t>systemd:</w:t>
       </w:r>
       <w:r>
         <w:t xml:space="preserve"> Es un sistema de inicio y administración de servicios utilizado en muchas distribuciones de Linux. Es responsable de iniciar, detener y administrar los servicios del sistema.</w:t>
@@ -376,15 +179,7 @@
         <w:t>cron</w:t>
       </w:r>
       <w:r>
-        <w:t>: Es un demonio que permite la ejecución programada de tareas en un sistema Linux. Puedes usar el comando "</w:t>
-      </w:r>
-      <w:proofErr w:type="spellStart"/>
-      <w:r>
-        <w:t>crontab</w:t>
-      </w:r>
-      <w:proofErr w:type="spellEnd"/>
-      <w:r>
-        <w:t xml:space="preserve"> -l" para ver las tareas programadas para un usuario en particular.</w:t>
+        <w:t>: Es un demonio que permite la ejecución programada de tareas en un sistema Linux. Puedes usar el comando "crontab -l" para ver las tareas programadas para un usuario en particular.</w:t>
       </w:r>
     </w:p>
     <w:p>
@@ -395,7 +190,6 @@
           <w:numId w:val="1"/>
         </w:numPr>
       </w:pPr>
-      <w:proofErr w:type="spellStart"/>
       <w:r>
         <w:rPr>
           <w:b/>
@@ -403,17 +197,8 @@
         </w:rPr>
         <w:t>sshd</w:t>
       </w:r>
-      <w:proofErr w:type="spellEnd"/>
-      <w:r>
-        <w:t>: Es el demonio del servidor SSH (</w:t>
-      </w:r>
-      <w:proofErr w:type="spellStart"/>
-      <w:r>
-        <w:t>Secure</w:t>
-      </w:r>
-      <w:proofErr w:type="spellEnd"/>
-      <w:r>
-        <w:t xml:space="preserve"> Shell) y permite la conexión remota y segura al sistema Linux.</w:t>
+      <w:r>
+        <w:t>: Es el demonio del servidor SSH (Secure Shell) y permite la conexión remota y segura al sistema Linux.</w:t>
       </w:r>
     </w:p>
     <w:p>
@@ -424,7 +209,6 @@
           <w:numId w:val="1"/>
         </w:numPr>
       </w:pPr>
-      <w:proofErr w:type="spellStart"/>
       <w:r>
         <w:rPr>
           <w:b/>
@@ -432,7 +216,6 @@
         </w:rPr>
         <w:t>NetworkManager</w:t>
       </w:r>
-      <w:proofErr w:type="spellEnd"/>
       <w:r>
         <w:t>: Es un administrador de redes que controla la configuración de la red y la conexión a Internet en el sistema.</w:t>
       </w:r>
@@ -450,40 +233,15 @@
           <w:numId w:val="2"/>
         </w:numPr>
       </w:pPr>
-      <w:proofErr w:type="spellStart"/>
-      <w:r>
-        <w:rPr>
-          <w:b/>
-          <w:bCs/>
-        </w:rPr>
-        <w:t>ps</w:t>
-      </w:r>
-      <w:proofErr w:type="spellEnd"/>
-      <w:r>
-        <w:rPr>
-          <w:b/>
-          <w:bCs/>
-        </w:rPr>
-        <w:t>:</w:t>
-      </w:r>
-      <w:r>
-        <w:t xml:space="preserve"> Este comando muestra los procesos en ejecución en el sistema. Puedes usar </w:t>
-      </w:r>
-      <w:proofErr w:type="spellStart"/>
-      <w:r>
-        <w:t>ps</w:t>
-      </w:r>
-      <w:proofErr w:type="spellEnd"/>
-      <w:r>
-        <w:t xml:space="preserve"> </w:t>
-      </w:r>
-      <w:proofErr w:type="spellStart"/>
-      <w:r>
-        <w:t>aux</w:t>
-      </w:r>
-      <w:proofErr w:type="spellEnd"/>
-      <w:r>
-        <w:t xml:space="preserve"> para obtener una lista completa de todos los procesos del sistema.</w:t>
+      <w:r>
+        <w:rPr>
+          <w:b/>
+          <w:bCs/>
+        </w:rPr>
+        <w:t>ps:</w:t>
+      </w:r>
+      <w:r>
+        <w:t xml:space="preserve"> Este comando muestra los procesos en ejecución en el sistema. Puedes usar ps aux para obtener una lista completa de todos los procesos del sistema.</w:t>
       </w:r>
     </w:p>
     <w:p>
@@ -514,21 +272,12 @@
           <w:numId w:val="2"/>
         </w:numPr>
       </w:pPr>
-      <w:proofErr w:type="spellStart"/>
-      <w:r>
-        <w:rPr>
-          <w:b/>
-          <w:bCs/>
-        </w:rPr>
-        <w:t>htop</w:t>
-      </w:r>
-      <w:proofErr w:type="spellEnd"/>
-      <w:r>
-        <w:rPr>
-          <w:b/>
-          <w:bCs/>
-        </w:rPr>
-        <w:t>:</w:t>
+      <w:r>
+        <w:rPr>
+          <w:b/>
+          <w:bCs/>
+        </w:rPr>
+        <w:t>htop:</w:t>
       </w:r>
       <w:r>
         <w:t xml:space="preserve"> Es una alternativa más avanzada y colorida a top, que proporciona una visión más detallada de los procesos en ejecución.</w:t>
@@ -542,13 +291,8 @@
           <w:numId w:val="2"/>
         </w:numPr>
       </w:pPr>
-      <w:proofErr w:type="spellStart"/>
-      <w:r>
-        <w:t>pstree</w:t>
-      </w:r>
-      <w:proofErr w:type="spellEnd"/>
-      <w:r>
-        <w:t>: Muestra una representación jerárquica de los procesos en el sistema, lo que facilita la comprensión de las relaciones entre los procesos.</w:t>
+      <w:r>
+        <w:t>pstree: Muestra una representación jerárquica de los procesos en el sistema, lo que facilita la comprensión de las relaciones entre los procesos.</w:t>
       </w:r>
     </w:p>
     <w:p>
@@ -559,48 +303,15 @@
           <w:numId w:val="2"/>
         </w:numPr>
       </w:pPr>
-      <w:proofErr w:type="spellStart"/>
-      <w:r>
-        <w:rPr>
-          <w:b/>
-          <w:bCs/>
-        </w:rPr>
-        <w:t>systemctl</w:t>
-      </w:r>
-      <w:proofErr w:type="spellEnd"/>
-      <w:r>
-        <w:rPr>
-          <w:b/>
-          <w:bCs/>
-        </w:rPr>
-        <w:t>:</w:t>
-      </w:r>
-      <w:r>
-        <w:t xml:space="preserve"> Es el comando utilizado para administrar servicios y unidades de </w:t>
-      </w:r>
-      <w:proofErr w:type="spellStart"/>
-      <w:r>
-        <w:t>systemd</w:t>
-      </w:r>
-      <w:proofErr w:type="spellEnd"/>
-      <w:r>
-        <w:t xml:space="preserve">. Puedes usar </w:t>
-      </w:r>
-      <w:proofErr w:type="spellStart"/>
-      <w:r>
-        <w:t>systemctl</w:t>
-      </w:r>
-      <w:proofErr w:type="spellEnd"/>
-      <w:r>
-        <w:t xml:space="preserve"> </w:t>
-      </w:r>
-      <w:proofErr w:type="spellStart"/>
-      <w:r>
-        <w:t>list-units</w:t>
-      </w:r>
-      <w:proofErr w:type="spellEnd"/>
-      <w:r>
-        <w:t xml:space="preserve"> para obtener una lista de los servicios activos en el sistema.</w:t>
+      <w:r>
+        <w:rPr>
+          <w:b/>
+          <w:bCs/>
+        </w:rPr>
+        <w:t>systemctl:</w:t>
+      </w:r>
+      <w:r>
+        <w:t xml:space="preserve"> Es el comando utilizado para administrar servicios y unidades de systemd. Puedes usar systemctl list-units para obtener una lista de los servicios activos en el sistema.</w:t>
       </w:r>
     </w:p>
     <w:p/>
@@ -621,27 +332,7 @@
           <w:sz w:val="28"/>
           <w:szCs w:val="28"/>
         </w:rPr>
-        <w:t xml:space="preserve">Investigar y establecer una contraseña para el usuario </w:t>
-      </w:r>
-      <w:proofErr w:type="spellStart"/>
-      <w:r>
-        <w:rPr>
-          <w:b/>
-          <w:bCs/>
-          <w:sz w:val="28"/>
-          <w:szCs w:val="28"/>
-        </w:rPr>
-        <w:t>root</w:t>
-      </w:r>
-      <w:proofErr w:type="spellEnd"/>
-      <w:r>
-        <w:rPr>
-          <w:b/>
-          <w:bCs/>
-          <w:sz w:val="28"/>
-          <w:szCs w:val="28"/>
-        </w:rPr>
-        <w:t>.</w:t>
+        <w:t>Investigar y establecer una contraseña para el usuario root.</w:t>
       </w:r>
     </w:p>
     <w:p>
@@ -1100,6 +791,285 @@
           <w:szCs w:val="28"/>
         </w:rPr>
       </w:pPr>
+    </w:p>
+    <w:p>
+      <w:pPr>
+        <w:rPr>
+          <w:b/>
+          <w:bCs/>
+          <w:sz w:val="28"/>
+          <w:szCs w:val="28"/>
+        </w:rPr>
+      </w:pPr>
+    </w:p>
+    <w:p>
+      <w:pPr>
+        <w:rPr>
+          <w:b/>
+          <w:bCs/>
+          <w:sz w:val="28"/>
+          <w:szCs w:val="28"/>
+        </w:rPr>
+      </w:pPr>
+      <w:r>
+        <w:rPr>
+          <w:b/>
+          <w:bCs/>
+          <w:sz w:val="28"/>
+          <w:szCs w:val="28"/>
+        </w:rPr>
+        <w:lastRenderedPageBreak/>
+        <w:t>cowsay “ Hola mundo “.</w:t>
+      </w:r>
+    </w:p>
+    <w:p>
+      <w:pPr>
+        <w:rPr>
+          <w:b/>
+          <w:bCs/>
+          <w:sz w:val="28"/>
+          <w:szCs w:val="28"/>
+        </w:rPr>
+      </w:pPr>
+      <w:r>
+        <w:rPr>
+          <w:b/>
+          <w:bCs/>
+          <w:noProof/>
+          <w:sz w:val="28"/>
+          <w:szCs w:val="28"/>
+        </w:rPr>
+        <w:drawing>
+          <wp:inline distT="0" distB="0" distL="0" distR="0" wp14:anchorId="1EBDAED4" wp14:editId="348D9EE7">
+            <wp:extent cx="3340100" cy="1149350"/>
+            <wp:effectExtent l="0" t="0" r="0" b="0"/>
+            <wp:docPr id="368864184" name="Imagen 1"/>
+            <wp:cNvGraphicFramePr>
+              <a:graphicFrameLocks xmlns:a="http://schemas.openxmlformats.org/drawingml/2006/main" noChangeAspect="1"/>
+            </wp:cNvGraphicFramePr>
+            <a:graphic xmlns:a="http://schemas.openxmlformats.org/drawingml/2006/main">
+              <a:graphicData uri="http://schemas.openxmlformats.org/drawingml/2006/picture">
+                <pic:pic xmlns:pic="http://schemas.openxmlformats.org/drawingml/2006/picture">
+                  <pic:nvPicPr>
+                    <pic:cNvPr id="0" name="Picture 1"/>
+                    <pic:cNvPicPr>
+                      <a:picLocks noChangeAspect="1" noChangeArrowheads="1"/>
+                    </pic:cNvPicPr>
+                  </pic:nvPicPr>
+                  <pic:blipFill>
+                    <a:blip r:embed="rId19">
+                      <a:extLst>
+                        <a:ext uri="{28A0092B-C50C-407E-A947-70E740481C1C}">
+                          <a14:useLocalDpi xmlns:a14="http://schemas.microsoft.com/office/drawing/2010/main" val="0"/>
+                        </a:ext>
+                      </a:extLst>
+                    </a:blip>
+                    <a:srcRect/>
+                    <a:stretch>
+                      <a:fillRect/>
+                    </a:stretch>
+                  </pic:blipFill>
+                  <pic:spPr bwMode="auto">
+                    <a:xfrm>
+                      <a:off x="0" y="0"/>
+                      <a:ext cx="3340100" cy="1149350"/>
+                    </a:xfrm>
+                    <a:prstGeom prst="rect">
+                      <a:avLst/>
+                    </a:prstGeom>
+                    <a:noFill/>
+                    <a:ln>
+                      <a:noFill/>
+                    </a:ln>
+                  </pic:spPr>
+                </pic:pic>
+              </a:graphicData>
+            </a:graphic>
+          </wp:inline>
+        </w:drawing>
+      </w:r>
+    </w:p>
+    <w:p>
+      <w:pPr>
+        <w:rPr>
+          <w:b/>
+          <w:bCs/>
+          <w:sz w:val="28"/>
+          <w:szCs w:val="28"/>
+        </w:rPr>
+      </w:pPr>
+    </w:p>
+    <w:p>
+      <w:pPr>
+        <w:rPr>
+          <w:b/>
+          <w:bCs/>
+          <w:sz w:val="28"/>
+          <w:szCs w:val="28"/>
+        </w:rPr>
+      </w:pPr>
+      <w:r>
+        <w:rPr>
+          <w:b/>
+          <w:bCs/>
+          <w:sz w:val="28"/>
+          <w:szCs w:val="28"/>
+        </w:rPr>
+        <w:t>fortune.</w:t>
+      </w:r>
+    </w:p>
+    <w:p>
+      <w:pPr>
+        <w:rPr>
+          <w:b/>
+          <w:bCs/>
+          <w:sz w:val="28"/>
+          <w:szCs w:val="28"/>
+        </w:rPr>
+      </w:pPr>
+      <w:r>
+        <w:rPr>
+          <w:b/>
+          <w:bCs/>
+          <w:noProof/>
+          <w:sz w:val="28"/>
+          <w:szCs w:val="28"/>
+        </w:rPr>
+        <w:drawing>
+          <wp:inline distT="0" distB="0" distL="0" distR="0" wp14:anchorId="01822820" wp14:editId="650577CC">
+            <wp:extent cx="2584450" cy="387350"/>
+            <wp:effectExtent l="0" t="0" r="6350" b="0"/>
+            <wp:docPr id="2017398082" name="Imagen 2"/>
+            <wp:cNvGraphicFramePr>
+              <a:graphicFrameLocks xmlns:a="http://schemas.openxmlformats.org/drawingml/2006/main" noChangeAspect="1"/>
+            </wp:cNvGraphicFramePr>
+            <a:graphic xmlns:a="http://schemas.openxmlformats.org/drawingml/2006/main">
+              <a:graphicData uri="http://schemas.openxmlformats.org/drawingml/2006/picture">
+                <pic:pic xmlns:pic="http://schemas.openxmlformats.org/drawingml/2006/picture">
+                  <pic:nvPicPr>
+                    <pic:cNvPr id="0" name="Picture 2"/>
+                    <pic:cNvPicPr>
+                      <a:picLocks noChangeAspect="1" noChangeArrowheads="1"/>
+                    </pic:cNvPicPr>
+                  </pic:nvPicPr>
+                  <pic:blipFill>
+                    <a:blip r:embed="rId20">
+                      <a:extLst>
+                        <a:ext uri="{28A0092B-C50C-407E-A947-70E740481C1C}">
+                          <a14:useLocalDpi xmlns:a14="http://schemas.microsoft.com/office/drawing/2010/main" val="0"/>
+                        </a:ext>
+                      </a:extLst>
+                    </a:blip>
+                    <a:srcRect/>
+                    <a:stretch>
+                      <a:fillRect/>
+                    </a:stretch>
+                  </pic:blipFill>
+                  <pic:spPr bwMode="auto">
+                    <a:xfrm>
+                      <a:off x="0" y="0"/>
+                      <a:ext cx="2584450" cy="387350"/>
+                    </a:xfrm>
+                    <a:prstGeom prst="rect">
+                      <a:avLst/>
+                    </a:prstGeom>
+                    <a:noFill/>
+                    <a:ln>
+                      <a:noFill/>
+                    </a:ln>
+                  </pic:spPr>
+                </pic:pic>
+              </a:graphicData>
+            </a:graphic>
+          </wp:inline>
+        </w:drawing>
+      </w:r>
+    </w:p>
+    <w:p>
+      <w:pPr>
+        <w:rPr>
+          <w:b/>
+          <w:bCs/>
+          <w:sz w:val="28"/>
+          <w:szCs w:val="28"/>
+        </w:rPr>
+      </w:pPr>
+      <w:r>
+        <w:rPr>
+          <w:b/>
+          <w:bCs/>
+          <w:sz w:val="28"/>
+          <w:szCs w:val="28"/>
+        </w:rPr>
+        <w:t>fortune | cowsay</w:t>
+      </w:r>
+    </w:p>
+    <w:p>
+      <w:pPr>
+        <w:rPr>
+          <w:b/>
+          <w:bCs/>
+          <w:sz w:val="28"/>
+          <w:szCs w:val="28"/>
+        </w:rPr>
+      </w:pPr>
+      <w:r>
+        <w:rPr>
+          <w:b/>
+          <w:bCs/>
+          <w:noProof/>
+          <w:sz w:val="28"/>
+          <w:szCs w:val="28"/>
+        </w:rPr>
+        <w:drawing>
+          <wp:inline distT="0" distB="0" distL="0" distR="0" wp14:anchorId="625EFD94" wp14:editId="11E2E7EC">
+            <wp:extent cx="2755900" cy="1371600"/>
+            <wp:effectExtent l="0" t="0" r="6350" b="0"/>
+            <wp:docPr id="60436187" name="Imagen 3"/>
+            <wp:cNvGraphicFramePr>
+              <a:graphicFrameLocks xmlns:a="http://schemas.openxmlformats.org/drawingml/2006/main" noChangeAspect="1"/>
+            </wp:cNvGraphicFramePr>
+            <a:graphic xmlns:a="http://schemas.openxmlformats.org/drawingml/2006/main">
+              <a:graphicData uri="http://schemas.openxmlformats.org/drawingml/2006/picture">
+                <pic:pic xmlns:pic="http://schemas.openxmlformats.org/drawingml/2006/picture">
+                  <pic:nvPicPr>
+                    <pic:cNvPr id="0" name="Picture 3"/>
+                    <pic:cNvPicPr>
+                      <a:picLocks noChangeAspect="1" noChangeArrowheads="1"/>
+                    </pic:cNvPicPr>
+                  </pic:nvPicPr>
+                  <pic:blipFill>
+                    <a:blip r:embed="rId21">
+                      <a:extLst>
+                        <a:ext uri="{28A0092B-C50C-407E-A947-70E740481C1C}">
+                          <a14:useLocalDpi xmlns:a14="http://schemas.microsoft.com/office/drawing/2010/main" val="0"/>
+                        </a:ext>
+                      </a:extLst>
+                    </a:blip>
+                    <a:srcRect/>
+                    <a:stretch>
+                      <a:fillRect/>
+                    </a:stretch>
+                  </pic:blipFill>
+                  <pic:spPr bwMode="auto">
+                    <a:xfrm>
+                      <a:off x="0" y="0"/>
+                      <a:ext cx="2755900" cy="1371600"/>
+                    </a:xfrm>
+                    <a:prstGeom prst="rect">
+                      <a:avLst/>
+                    </a:prstGeom>
+                    <a:noFill/>
+                    <a:ln>
+                      <a:noFill/>
+                    </a:ln>
+                  </pic:spPr>
+                </pic:pic>
+              </a:graphicData>
+            </a:graphic>
+          </wp:inline>
+        </w:drawing>
+      </w:r>
     </w:p>
     <w:sectPr>
       <w:pgSz w:w="12240" w:h="15840"/>

</xml_diff>